<commit_message>
-Creada la base del algoritmo
</commit_message>
<xml_diff>
--- a/GestoTextoPredictivo/documentacion/notas.docx
+++ b/GestoTextoPredictivo/documentacion/notas.docx
@@ -33,18 +33,7 @@
         <w:jc w:val="both"/>
       </w:pPr>
       <w:r>
-        <w:t>Mayúsculas para palabras que no se encuentren al inicio de frase</w:t>
-      </w:r>
-      <w:r>
-        <w:t>.</w:t>
-      </w:r>
-    </w:p>
-    <w:p>
-      <w:pPr>
-        <w:jc w:val="both"/>
-      </w:pPr>
-      <w:r>
-        <w:t>Cosas que añadir:</w:t>
+        <w:t>Mayúsculas para palabras que no se encuentren al inicio de frase.</w:t>
       </w:r>
     </w:p>
     <w:p>
@@ -57,7 +46,23 @@
         <w:jc w:val="both"/>
       </w:pPr>
       <w:r>
-        <w:t>Internacionalización</w:t>
+        <w:t xml:space="preserve">Cambiar el : por </w:t>
+      </w:r>
+      <w:proofErr w:type="gramStart"/>
+      <w:r>
+        <w:t>:.</w:t>
+      </w:r>
+      <w:proofErr w:type="gramEnd"/>
+      <w:r>
+        <w:t xml:space="preserve"> Para que lo pille como final de frase.</w:t>
+      </w:r>
+    </w:p>
+    <w:p>
+      <w:pPr>
+        <w:jc w:val="both"/>
+      </w:pPr>
+      <w:r>
+        <w:t>Cosas que añadir:</w:t>
       </w:r>
     </w:p>
     <w:p>
@@ -70,7 +75,7 @@
         <w:jc w:val="both"/>
       </w:pPr>
       <w:r>
-        <w:t>Leer más formatos.</w:t>
+        <w:t>Internacionalización</w:t>
       </w:r>
     </w:p>
     <w:p>
@@ -83,8 +88,47 @@
         <w:jc w:val="both"/>
       </w:pPr>
       <w:r>
+        <w:t>Leer más formatos.</w:t>
+      </w:r>
+    </w:p>
+    <w:p>
+      <w:pPr>
+        <w:pStyle w:val="Prrafodelista"/>
+        <w:numPr>
+          <w:ilvl w:val="0"/>
+          <w:numId w:val="2"/>
+        </w:numPr>
+        <w:jc w:val="both"/>
+      </w:pPr>
+      <w:r>
         <w:t>Opción para configurar las parejas de palabras</w:t>
       </w:r>
+    </w:p>
+    <w:p>
+      <w:pPr>
+        <w:pStyle w:val="Prrafodelista"/>
+        <w:numPr>
+          <w:ilvl w:val="0"/>
+          <w:numId w:val="2"/>
+        </w:numPr>
+        <w:jc w:val="both"/>
+      </w:pPr>
+      <w:r>
+        <w:t xml:space="preserve">Cambiar el </w:t>
+      </w:r>
+      <w:proofErr w:type="spellStart"/>
+      <w:r>
+        <w:t>arrayList</w:t>
+      </w:r>
+      <w:proofErr w:type="spellEnd"/>
+      <w:r>
+        <w:t xml:space="preserve"> de Predicciones por una </w:t>
+      </w:r>
+      <w:proofErr w:type="spellStart"/>
+      <w:r>
+        <w:t>PriorityQueue</w:t>
+      </w:r>
+      <w:proofErr w:type="spellEnd"/>
     </w:p>
     <w:p>
       <w:pPr>
@@ -113,12 +157,7 @@
         <w:t>ra estructura con todas las palabras separadas y referencias a sus apariciones para localizarlos con mayor facilidad.</w:t>
       </w:r>
       <w:r>
-        <w:t xml:space="preserve"> (¿Se podría omitir esa segunda estructura</w:t>
-      </w:r>
-      <w:bookmarkStart w:id="0" w:name="_GoBack"/>
-      <w:bookmarkEnd w:id="0"/>
-      <w:r>
-        <w:t>?)</w:t>
+        <w:t xml:space="preserve"> (¿Se podría omitir esa segunda estructura?)</w:t>
       </w:r>
     </w:p>
     <w:p>
@@ -138,6 +177,27 @@
         </w:numPr>
         <w:jc w:val="both"/>
       </w:pPr>
+      <w:r>
+        <w:t>Si una predicción solo tiene por ejemplo una palabra, y después hay otra que empieza por ella, esta primera ¿se podrá eliminar?</w:t>
+      </w:r>
+    </w:p>
+    <w:p>
+      <w:pPr>
+        <w:pStyle w:val="Prrafodelista"/>
+        <w:numPr>
+          <w:ilvl w:val="0"/>
+          <w:numId w:val="3"/>
+        </w:numPr>
+        <w:jc w:val="both"/>
+      </w:pPr>
+      <w:r>
+        <w:t>Al usar semilla de una palabra, parece que crea una p</w:t>
+      </w:r>
+      <w:bookmarkStart w:id="0" w:name="_GoBack"/>
+      <w:bookmarkEnd w:id="0"/>
+      <w:r>
+        <w:t>rimera semilla “”</w:t>
+      </w:r>
     </w:p>
     <w:sectPr>
       <w:pgSz w:w="11906" w:h="16838"/>

</xml_diff>

<commit_message>
-Ya hace predicciones básicas -Aun no he llamado al QuickSort....
</commit_message>
<xml_diff>
--- a/GestoTextoPredictivo/documentacion/notas.docx
+++ b/GestoTextoPredictivo/documentacion/notas.docx
@@ -191,13 +191,36 @@
         <w:jc w:val="both"/>
       </w:pPr>
       <w:r>
-        <w:t>Al usar semilla de una palabra, parece que crea una p</w:t>
+        <w:t>Al usar semilla de una palabra, parece que crea una primera semilla “”</w:t>
+      </w:r>
+    </w:p>
+    <w:p>
+      <w:pPr>
+        <w:jc w:val="both"/>
+      </w:pPr>
+    </w:p>
+    <w:p>
+      <w:pPr>
+        <w:jc w:val="both"/>
+      </w:pPr>
+    </w:p>
+    <w:p>
+      <w:pPr>
+        <w:jc w:val="both"/>
+      </w:pPr>
+      <w:r>
+        <w:t xml:space="preserve">TENGO QUE USAR EL </w:t>
+      </w:r>
+      <w:proofErr w:type="spellStart"/>
+      <w:r>
+        <w:t>QuickSort</w:t>
+      </w:r>
+      <w:proofErr w:type="spellEnd"/>
+      <w:r>
+        <w:t xml:space="preserve"> QUE NO SE ME OLVIDE</w:t>
       </w:r>
       <w:bookmarkStart w:id="0" w:name="_GoBack"/>
       <w:bookmarkEnd w:id="0"/>
-      <w:r>
-        <w:t>rimera semilla “”</w:t>
-      </w:r>
     </w:p>
     <w:sectPr>
       <w:pgSz w:w="11906" w:h="16838"/>

</xml_diff>

<commit_message>
CReada la interfaz final, y empieza a funcionar el Pop Up Menu
</commit_message>
<xml_diff>
--- a/GestoTextoPredictivo/documentacion/notas.docx
+++ b/GestoTextoPredictivo/documentacion/notas.docx
@@ -103,11 +103,24 @@
       <w:r>
         <w:t xml:space="preserve">Es necesario usar un hilo para la </w:t>
       </w:r>
-      <w:proofErr w:type="spellStart"/>
-      <w:r>
-        <w:t>prediccion</w:t>
-      </w:r>
-      <w:proofErr w:type="spellEnd"/>
+      <w:r>
+        <w:t>predicción</w:t>
+      </w:r>
+    </w:p>
+    <w:p>
+      <w:pPr>
+        <w:pStyle w:val="Prrafodelista"/>
+        <w:numPr>
+          <w:ilvl w:val="0"/>
+          <w:numId w:val="2"/>
+        </w:numPr>
+        <w:jc w:val="both"/>
+      </w:pPr>
+      <w:r>
+        <w:t>Poder elegir el dataset</w:t>
+      </w:r>
+      <w:bookmarkStart w:id="0" w:name="_GoBack"/>
+      <w:bookmarkEnd w:id="0"/>
     </w:p>
     <w:p>
       <w:pPr>
@@ -150,8 +163,6 @@
       <w:r>
         <w:t xml:space="preserve"> entre dos números cambiarlo por una coma</w:t>
       </w:r>
-      <w:bookmarkStart w:id="0" w:name="_GoBack"/>
-      <w:bookmarkEnd w:id="0"/>
     </w:p>
     <w:p>
       <w:pPr>

</xml_diff>